<commit_message>
edits towards meeting minutes
</commit_message>
<xml_diff>
--- a/Management/Minutes/2018/March/Meeting Minutes 05-03-18.docx
+++ b/Management/Minutes/2018/March/Meeting Minutes 05-03-18.docx
@@ -1,6 +1,6 @@
 
 <file path=word/document.xml><?xml version="1.0" encoding="utf-8"?>
-<w:document xmlns:ve="http://schemas.openxmlformats.org/markup-compatibility/2006" xmlns:o="urn:schemas-microsoft-com:office:office" xmlns:r="http://schemas.openxmlformats.org/officeDocument/2006/relationships" xmlns:m="http://schemas.openxmlformats.org/officeDocument/2006/math" xmlns:v="urn:schemas-microsoft-com:vml" xmlns:wp="http://schemas.openxmlformats.org/drawingml/2006/wordprocessingDrawing" xmlns:w10="urn:schemas-microsoft-com:office:word" xmlns:w="http://schemas.openxmlformats.org/wordprocessingml/2006/main" xmlns:wne="http://schemas.microsoft.com/office/word/2006/wordml">
+<w:document xmlns:wpc="http://schemas.microsoft.com/office/word/2010/wordprocessingCanvas" xmlns:mc="http://schemas.openxmlformats.org/markup-compatibility/2006" xmlns:o="urn:schemas-microsoft-com:office:office" xmlns:r="http://schemas.openxmlformats.org/officeDocument/2006/relationships" xmlns:m="http://schemas.openxmlformats.org/officeDocument/2006/math" xmlns:v="urn:schemas-microsoft-com:vml" xmlns:wp14="http://schemas.microsoft.com/office/word/2010/wordprocessingDrawing" xmlns:wp="http://schemas.openxmlformats.org/drawingml/2006/wordprocessingDrawing" xmlns:w10="urn:schemas-microsoft-com:office:word" xmlns:w="http://schemas.openxmlformats.org/wordprocessingml/2006/main" xmlns:w14="http://schemas.microsoft.com/office/word/2010/wordml" xmlns:w15="http://schemas.microsoft.com/office/word/2012/wordml" xmlns:wpg="http://schemas.microsoft.com/office/word/2010/wordprocessingGroup" xmlns:wpi="http://schemas.microsoft.com/office/word/2010/wordprocessingInk" xmlns:wne="http://schemas.microsoft.com/office/word/2006/wordml" xmlns:wps="http://schemas.microsoft.com/office/word/2010/wordprocessingShape" mc:Ignorable="w14 w15 wp14">
   <w:body>
     <w:p>
       <w:pPr>
@@ -89,17 +89,47 @@
         </w:rPr>
         <w:t xml:space="preserve">Thomas Simmons, </w:t>
       </w:r>
-      <w:r>
-        <w:rPr>
-          <w:rFonts w:ascii="Calibri Light" w:hAnsi="Calibri Light" w:cs="Times New Roman"/>
-        </w:rPr>
-        <w:t>Quwaine Dantes</w:t>
-      </w:r>
-      <w:r>
-        <w:rPr>
-          <w:rFonts w:ascii="Calibri Light" w:hAnsi="Calibri Light" w:cs="Times New Roman"/>
-        </w:rPr>
-        <w:t>, Callam Mutton</w:t>
+      <w:proofErr w:type="spellStart"/>
+      <w:r>
+        <w:rPr>
+          <w:rFonts w:ascii="Calibri Light" w:hAnsi="Calibri Light" w:cs="Times New Roman"/>
+        </w:rPr>
+        <w:t>Quwaine</w:t>
+      </w:r>
+      <w:proofErr w:type="spellEnd"/>
+      <w:r>
+        <w:rPr>
+          <w:rFonts w:ascii="Calibri Light" w:hAnsi="Calibri Light" w:cs="Times New Roman"/>
+        </w:rPr>
+        <w:t xml:space="preserve"> </w:t>
+      </w:r>
+      <w:proofErr w:type="spellStart"/>
+      <w:r>
+        <w:rPr>
+          <w:rFonts w:ascii="Calibri Light" w:hAnsi="Calibri Light" w:cs="Times New Roman"/>
+        </w:rPr>
+        <w:t>Dantes</w:t>
+      </w:r>
+      <w:proofErr w:type="spellEnd"/>
+      <w:r>
+        <w:rPr>
+          <w:rFonts w:ascii="Calibri Light" w:hAnsi="Calibri Light" w:cs="Times New Roman"/>
+        </w:rPr>
+        <w:t xml:space="preserve">, </w:t>
+      </w:r>
+      <w:proofErr w:type="spellStart"/>
+      <w:r>
+        <w:rPr>
+          <w:rFonts w:ascii="Calibri Light" w:hAnsi="Calibri Light" w:cs="Times New Roman"/>
+        </w:rPr>
+        <w:t>Callam</w:t>
+      </w:r>
+      <w:proofErr w:type="spellEnd"/>
+      <w:r>
+        <w:rPr>
+          <w:rFonts w:ascii="Calibri Light" w:hAnsi="Calibri Light" w:cs="Times New Roman"/>
+        </w:rPr>
+        <w:t xml:space="preserve"> Mutton</w:t>
       </w:r>
     </w:p>
     <w:p>
@@ -163,18 +193,28 @@
         </w:rPr>
         <w:t xml:space="preserve">omas, </w:t>
       </w:r>
+      <w:proofErr w:type="spellStart"/>
       <w:r>
         <w:rPr>
           <w:rFonts w:ascii="Calibri Light" w:hAnsi="Calibri Light" w:cs="Times New Roman"/>
         </w:rPr>
         <w:t>Quwaine</w:t>
       </w:r>
-      <w:r>
-        <w:rPr>
-          <w:rFonts w:ascii="Calibri Light" w:hAnsi="Calibri Light" w:cs="Times New Roman"/>
-        </w:rPr>
-        <w:t xml:space="preserve"> and Callam</w:t>
-      </w:r>
+      <w:proofErr w:type="spellEnd"/>
+      <w:r>
+        <w:rPr>
+          <w:rFonts w:ascii="Calibri Light" w:hAnsi="Calibri Light" w:cs="Times New Roman"/>
+        </w:rPr>
+        <w:t xml:space="preserve"> and </w:t>
+      </w:r>
+      <w:proofErr w:type="spellStart"/>
+      <w:r>
+        <w:rPr>
+          <w:rFonts w:ascii="Calibri Light" w:hAnsi="Calibri Light" w:cs="Times New Roman"/>
+        </w:rPr>
+        <w:t>Callam</w:t>
+      </w:r>
+      <w:proofErr w:type="spellEnd"/>
       <w:r>
         <w:rPr>
           <w:rFonts w:ascii="Calibri Light" w:hAnsi="Calibri Light" w:cs="Times New Roman"/>
@@ -233,7 +273,7 @@
         <w:rPr>
           <w:rFonts w:ascii="Calibri Light" w:hAnsi="Calibri Light" w:cs="Times New Roman"/>
         </w:rPr>
-        <w:t xml:space="preserve">oth group members liked it </w:t>
+        <w:t>oth group members liked it</w:t>
       </w:r>
       <w:r>
         <w:rPr>
@@ -245,7 +285,25 @@
         <w:rPr>
           <w:rFonts w:ascii="Calibri Light" w:hAnsi="Calibri Light" w:cs="Times New Roman"/>
         </w:rPr>
-        <w:t>wrok on the protoype with the group which will be done after the meeting held today</w:t>
+        <w:t>work</w:t>
+      </w:r>
+      <w:r>
+        <w:rPr>
+          <w:rFonts w:ascii="Calibri Light" w:hAnsi="Calibri Light" w:cs="Times New Roman"/>
+        </w:rPr>
+        <w:t xml:space="preserve"> on the </w:t>
+      </w:r>
+      <w:r>
+        <w:rPr>
+          <w:rFonts w:ascii="Calibri Light" w:hAnsi="Calibri Light" w:cs="Times New Roman"/>
+        </w:rPr>
+        <w:t>prototype</w:t>
+      </w:r>
+      <w:r>
+        <w:rPr>
+          <w:rFonts w:ascii="Calibri Light" w:hAnsi="Calibri Light" w:cs="Times New Roman"/>
+        </w:rPr>
+        <w:t xml:space="preserve"> with the group which will be done after the meeting held today</w:t>
       </w:r>
       <w:r>
         <w:rPr>
@@ -257,19 +315,57 @@
         <w:rPr>
           <w:rFonts w:ascii="Calibri Light" w:hAnsi="Calibri Light" w:cs="Times New Roman"/>
         </w:rPr>
-        <w:t xml:space="preserve">We then reviewed Quwaines work. He was tasked to </w:t>
-      </w:r>
-      <w:r>
-        <w:rPr>
-          <w:rFonts w:ascii="Calibri Light" w:hAnsi="Calibri Light" w:cs="Times New Roman"/>
-        </w:rPr>
-        <w:t xml:space="preserve">create the moving platform, import the animations and make the movement for the enemy characters, create the blueprint for the mechincs used in the game, and fix the character movement. The progress that was made was the completion of the character movement, </w:t>
-      </w:r>
-      <w:r>
-        <w:rPr>
-          <w:rFonts w:ascii="Calibri Light" w:hAnsi="Calibri Light" w:cs="Times New Roman"/>
-        </w:rPr>
-        <w:t xml:space="preserve">the completion of moving platforms and was told that the blueprints and enemy movement was still in progress. Quwaine </w:t>
+        <w:t xml:space="preserve">We then reviewed </w:t>
+      </w:r>
+      <w:r>
+        <w:rPr>
+          <w:rFonts w:ascii="Calibri Light" w:hAnsi="Calibri Light" w:cs="Times New Roman"/>
+        </w:rPr>
+        <w:t>Quwain’s</w:t>
+      </w:r>
+      <w:r>
+        <w:rPr>
+          <w:rFonts w:ascii="Calibri Light" w:hAnsi="Calibri Light" w:cs="Times New Roman"/>
+        </w:rPr>
+        <w:t xml:space="preserve"> work. He was tasked to </w:t>
+      </w:r>
+      <w:r>
+        <w:rPr>
+          <w:rFonts w:ascii="Calibri Light" w:hAnsi="Calibri Light" w:cs="Times New Roman"/>
+        </w:rPr>
+        <w:t xml:space="preserve">create the moving platform, import the animations and make the movement for the enemy characters, create the blueprint for the </w:t>
+      </w:r>
+      <w:r>
+        <w:rPr>
+          <w:rFonts w:ascii="Calibri Light" w:hAnsi="Calibri Light" w:cs="Times New Roman"/>
+        </w:rPr>
+        <w:t>mechanics</w:t>
+      </w:r>
+      <w:r>
+        <w:rPr>
+          <w:rFonts w:ascii="Calibri Light" w:hAnsi="Calibri Light" w:cs="Times New Roman"/>
+        </w:rPr>
+        <w:t xml:space="preserve"> used in the game, and fix the character movement. The progress that was made was the completion of the character movement, </w:t>
+      </w:r>
+      <w:r>
+        <w:rPr>
+          <w:rFonts w:ascii="Calibri Light" w:hAnsi="Calibri Light" w:cs="Times New Roman"/>
+        </w:rPr>
+        <w:t xml:space="preserve">the completion of moving platforms and was told that the blueprints and enemy movement was still in progress. </w:t>
+      </w:r>
+      <w:proofErr w:type="spellStart"/>
+      <w:r>
+        <w:rPr>
+          <w:rFonts w:ascii="Calibri Light" w:hAnsi="Calibri Light" w:cs="Times New Roman"/>
+        </w:rPr>
+        <w:t>Quwaine</w:t>
+      </w:r>
+      <w:proofErr w:type="spellEnd"/>
+      <w:r>
+        <w:rPr>
+          <w:rFonts w:ascii="Calibri Light" w:hAnsi="Calibri Light" w:cs="Times New Roman"/>
+        </w:rPr>
+        <w:t xml:space="preserve"> </w:t>
       </w:r>
       <w:r>
         <w:rPr>
@@ -281,19 +377,57 @@
         <w:rPr>
           <w:rFonts w:ascii="Calibri Light" w:hAnsi="Calibri Light" w:cs="Times New Roman"/>
         </w:rPr>
-        <w:t xml:space="preserve">wrok on the protoype with the group which will be done after the meeting held today. </w:t>
-      </w:r>
-      <w:r>
-        <w:rPr>
-          <w:rFonts w:ascii="Calibri Light" w:hAnsi="Calibri Light" w:cs="Times New Roman"/>
-        </w:rPr>
-        <w:t xml:space="preserve">Callam was tasked </w:t>
-      </w:r>
-      <w:r>
-        <w:rPr>
-          <w:rFonts w:ascii="Calibri Light" w:hAnsi="Calibri Light" w:cs="Times New Roman"/>
-        </w:rPr>
-        <w:t>with researching ui, and creating a tileset</w:t>
+        <w:t>work</w:t>
+      </w:r>
+      <w:r>
+        <w:rPr>
+          <w:rFonts w:ascii="Calibri Light" w:hAnsi="Calibri Light" w:cs="Times New Roman"/>
+        </w:rPr>
+        <w:t xml:space="preserve"> on the </w:t>
+      </w:r>
+      <w:r>
+        <w:rPr>
+          <w:rFonts w:ascii="Calibri Light" w:hAnsi="Calibri Light" w:cs="Times New Roman"/>
+        </w:rPr>
+        <w:t>prototype</w:t>
+      </w:r>
+      <w:r>
+        <w:rPr>
+          <w:rFonts w:ascii="Calibri Light" w:hAnsi="Calibri Light" w:cs="Times New Roman"/>
+        </w:rPr>
+        <w:t xml:space="preserve"> with the group which will be done after the meeting held today. </w:t>
+      </w:r>
+      <w:proofErr w:type="spellStart"/>
+      <w:r>
+        <w:rPr>
+          <w:rFonts w:ascii="Calibri Light" w:hAnsi="Calibri Light" w:cs="Times New Roman"/>
+        </w:rPr>
+        <w:t>Callam</w:t>
+      </w:r>
+      <w:proofErr w:type="spellEnd"/>
+      <w:r>
+        <w:rPr>
+          <w:rFonts w:ascii="Calibri Light" w:hAnsi="Calibri Light" w:cs="Times New Roman"/>
+        </w:rPr>
+        <w:t xml:space="preserve"> was tasked </w:t>
+      </w:r>
+      <w:r>
+        <w:rPr>
+          <w:rFonts w:ascii="Calibri Light" w:hAnsi="Calibri Light" w:cs="Times New Roman"/>
+        </w:rPr>
+        <w:t>with researching UI</w:t>
+      </w:r>
+      <w:r>
+        <w:rPr>
+          <w:rFonts w:ascii="Calibri Light" w:hAnsi="Calibri Light" w:cs="Times New Roman"/>
+        </w:rPr>
+        <w:t xml:space="preserve">, and creating a </w:t>
+      </w:r>
+      <w:r>
+        <w:rPr>
+          <w:rFonts w:ascii="Calibri Light" w:hAnsi="Calibri Light" w:cs="Times New Roman"/>
+        </w:rPr>
+        <w:t>tile set</w:t>
       </w:r>
       <w:r>
         <w:rPr>
@@ -305,13 +439,13 @@
         <w:rPr>
           <w:rFonts w:ascii="Calibri Light" w:hAnsi="Calibri Light" w:cs="Times New Roman"/>
         </w:rPr>
-        <w:t xml:space="preserve">He had not completed the tileset </w:t>
-      </w:r>
-      <w:r>
-        <w:rPr>
-          <w:rFonts w:ascii="Calibri Light" w:hAnsi="Calibri Light" w:cs="Times New Roman"/>
-        </w:rPr>
-        <w:t>or the reaseach on the UI though he said he would get it done by the end of Tuesday.</w:t>
+        <w:t xml:space="preserve">He had not completed the </w:t>
+      </w:r>
+      <w:r>
+        <w:rPr>
+          <w:rFonts w:ascii="Calibri Light" w:hAnsi="Calibri Light" w:cs="Times New Roman"/>
+        </w:rPr>
+        <w:t>tile set</w:t>
       </w:r>
       <w:r>
         <w:rPr>
@@ -323,6 +457,30 @@
         <w:rPr>
           <w:rFonts w:ascii="Calibri Light" w:hAnsi="Calibri Light" w:cs="Times New Roman"/>
         </w:rPr>
+        <w:t xml:space="preserve">or the </w:t>
+      </w:r>
+      <w:r>
+        <w:rPr>
+          <w:rFonts w:ascii="Calibri Light" w:hAnsi="Calibri Light" w:cs="Times New Roman"/>
+        </w:rPr>
+        <w:t>research</w:t>
+      </w:r>
+      <w:r>
+        <w:rPr>
+          <w:rFonts w:ascii="Calibri Light" w:hAnsi="Calibri Light" w:cs="Times New Roman"/>
+        </w:rPr>
+        <w:t xml:space="preserve"> on the UI though he said he would get it done by the end of Tuesday.</w:t>
+      </w:r>
+      <w:r>
+        <w:rPr>
+          <w:rFonts w:ascii="Calibri Light" w:hAnsi="Calibri Light" w:cs="Times New Roman"/>
+        </w:rPr>
+        <w:t xml:space="preserve"> </w:t>
+      </w:r>
+      <w:r>
+        <w:rPr>
+          <w:rFonts w:ascii="Calibri Light" w:hAnsi="Calibri Light" w:cs="Times New Roman"/>
+        </w:rPr>
         <w:t xml:space="preserve">Callum </w:t>
       </w:r>
       <w:r>
@@ -335,7 +493,25 @@
         <w:rPr>
           <w:rFonts w:ascii="Calibri Light" w:hAnsi="Calibri Light" w:cs="Times New Roman"/>
         </w:rPr>
-        <w:t>wrok on the protoype with the group which will be done after the meeting held today.</w:t>
+        <w:t>work</w:t>
+      </w:r>
+      <w:r>
+        <w:rPr>
+          <w:rFonts w:ascii="Calibri Light" w:hAnsi="Calibri Light" w:cs="Times New Roman"/>
+        </w:rPr>
+        <w:t xml:space="preserve"> on the </w:t>
+      </w:r>
+      <w:r>
+        <w:rPr>
+          <w:rFonts w:ascii="Calibri Light" w:hAnsi="Calibri Light" w:cs="Times New Roman"/>
+        </w:rPr>
+        <w:t>prototype</w:t>
+      </w:r>
+      <w:r>
+        <w:rPr>
+          <w:rFonts w:ascii="Calibri Light" w:hAnsi="Calibri Light" w:cs="Times New Roman"/>
+        </w:rPr>
+        <w:t xml:space="preserve"> with the group which will be done after the meeting held today.</w:t>
       </w:r>
     </w:p>
     <w:p>
@@ -403,7 +579,7 @@
         <w:rPr>
           <w:rFonts w:ascii="Calibri Light" w:hAnsi="Calibri Light" w:cs="Times New Roman"/>
         </w:rPr>
-        <w:t xml:space="preserve"> buttons design for the ui</w:t>
+        <w:t xml:space="preserve"> buttons design for the UI</w:t>
       </w:r>
     </w:p>
     <w:p>
@@ -498,11 +674,19 @@
           <w:rFonts w:ascii="Calibri Light" w:hAnsi="Calibri Light" w:cs="Times New Roman"/>
         </w:rPr>
       </w:pPr>
-      <w:r>
-        <w:rPr>
-          <w:rFonts w:ascii="Calibri Light" w:hAnsi="Calibri Light" w:cs="Times New Roman"/>
-        </w:rPr>
-        <w:t>Callam Mutton progress:</w:t>
+      <w:proofErr w:type="spellStart"/>
+      <w:r>
+        <w:rPr>
+          <w:rFonts w:ascii="Calibri Light" w:hAnsi="Calibri Light" w:cs="Times New Roman"/>
+        </w:rPr>
+        <w:t>Callam</w:t>
+      </w:r>
+      <w:proofErr w:type="spellEnd"/>
+      <w:r>
+        <w:rPr>
+          <w:rFonts w:ascii="Calibri Light" w:hAnsi="Calibri Light" w:cs="Times New Roman"/>
+        </w:rPr>
+        <w:t xml:space="preserve"> Mutton progress:</w:t>
       </w:r>
     </w:p>
     <w:p>
@@ -521,7 +705,13 @@
         <w:rPr>
           <w:rFonts w:ascii="Calibri Light" w:hAnsi="Calibri Light" w:cs="Times New Roman"/>
         </w:rPr>
-        <w:t>Tileset (incomplete)</w:t>
+        <w:t>Tile set</w:t>
+      </w:r>
+      <w:r>
+        <w:rPr>
+          <w:rFonts w:ascii="Calibri Light" w:hAnsi="Calibri Light" w:cs="Times New Roman"/>
+        </w:rPr>
+        <w:t xml:space="preserve"> (incomplete)</w:t>
       </w:r>
     </w:p>
     <w:p>
@@ -587,11 +777,33 @@
           <w:rFonts w:ascii="Calibri Light" w:hAnsi="Calibri Light" w:cs="Times New Roman"/>
         </w:rPr>
       </w:pPr>
-      <w:r>
-        <w:rPr>
-          <w:rFonts w:ascii="Calibri Light" w:hAnsi="Calibri Light" w:cs="Times New Roman"/>
-        </w:rPr>
-        <w:t>Quwaine Dantes progress:</w:t>
+      <w:proofErr w:type="spellStart"/>
+      <w:r>
+        <w:rPr>
+          <w:rFonts w:ascii="Calibri Light" w:hAnsi="Calibri Light" w:cs="Times New Roman"/>
+        </w:rPr>
+        <w:t>Quwaine</w:t>
+      </w:r>
+      <w:proofErr w:type="spellEnd"/>
+      <w:r>
+        <w:rPr>
+          <w:rFonts w:ascii="Calibri Light" w:hAnsi="Calibri Light" w:cs="Times New Roman"/>
+        </w:rPr>
+        <w:t xml:space="preserve"> </w:t>
+      </w:r>
+      <w:proofErr w:type="spellStart"/>
+      <w:r>
+        <w:rPr>
+          <w:rFonts w:ascii="Calibri Light" w:hAnsi="Calibri Light" w:cs="Times New Roman"/>
+        </w:rPr>
+        <w:t>Dantes</w:t>
+      </w:r>
+      <w:proofErr w:type="spellEnd"/>
+      <w:r>
+        <w:rPr>
+          <w:rFonts w:ascii="Calibri Light" w:hAnsi="Calibri Light" w:cs="Times New Roman"/>
+        </w:rPr>
+        <w:t xml:space="preserve"> progress:</w:t>
       </w:r>
     </w:p>
     <w:p>
@@ -756,7 +968,13 @@
         <w:rPr>
           <w:rFonts w:ascii="Calibri Light" w:hAnsi="Calibri Light" w:cs="Times New Roman"/>
         </w:rPr>
-        <w:t xml:space="preserve">Complete the rest of ui buttons </w:t>
+        <w:t>Complete the rest of UI</w:t>
+      </w:r>
+      <w:r>
+        <w:rPr>
+          <w:rFonts w:ascii="Calibri Light" w:hAnsi="Calibri Light" w:cs="Times New Roman"/>
+        </w:rPr>
+        <w:t xml:space="preserve"> buttons </w:t>
       </w:r>
     </w:p>
     <w:p>
@@ -801,11 +1019,33 @@
           <w:rFonts w:ascii="Calibri Light" w:hAnsi="Calibri Light" w:cs="Times New Roman"/>
         </w:rPr>
       </w:pPr>
-      <w:r>
-        <w:rPr>
-          <w:rFonts w:ascii="Calibri Light" w:hAnsi="Calibri Light" w:cs="Times New Roman"/>
-        </w:rPr>
-        <w:t>Quwaine Dantes:</w:t>
+      <w:proofErr w:type="spellStart"/>
+      <w:r>
+        <w:rPr>
+          <w:rFonts w:ascii="Calibri Light" w:hAnsi="Calibri Light" w:cs="Times New Roman"/>
+        </w:rPr>
+        <w:t>Quwaine</w:t>
+      </w:r>
+      <w:proofErr w:type="spellEnd"/>
+      <w:r>
+        <w:rPr>
+          <w:rFonts w:ascii="Calibri Light" w:hAnsi="Calibri Light" w:cs="Times New Roman"/>
+        </w:rPr>
+        <w:t xml:space="preserve"> </w:t>
+      </w:r>
+      <w:proofErr w:type="spellStart"/>
+      <w:r>
+        <w:rPr>
+          <w:rFonts w:ascii="Calibri Light" w:hAnsi="Calibri Light" w:cs="Times New Roman"/>
+        </w:rPr>
+        <w:t>Dantes</w:t>
+      </w:r>
+      <w:proofErr w:type="spellEnd"/>
+      <w:r>
+        <w:rPr>
+          <w:rFonts w:ascii="Calibri Light" w:hAnsi="Calibri Light" w:cs="Times New Roman"/>
+        </w:rPr>
+        <w:t>:</w:t>
       </w:r>
     </w:p>
     <w:p>
@@ -841,7 +1081,13 @@
         <w:rPr>
           <w:rFonts w:ascii="Calibri Light" w:hAnsi="Calibri Light" w:cs="Times New Roman"/>
         </w:rPr>
-        <w:t xml:space="preserve">Bluepritnts for mechanics </w:t>
+        <w:t>Blueprints</w:t>
+      </w:r>
+      <w:r>
+        <w:rPr>
+          <w:rFonts w:ascii="Calibri Light" w:hAnsi="Calibri Light" w:cs="Times New Roman"/>
+        </w:rPr>
+        <w:t xml:space="preserve"> for mechanics </w:t>
       </w:r>
     </w:p>
     <w:p>
@@ -868,11 +1114,19 @@
           <w:rFonts w:ascii="Calibri Light" w:hAnsi="Calibri Light" w:cs="Times New Roman"/>
         </w:rPr>
       </w:pPr>
-      <w:r>
-        <w:rPr>
-          <w:rFonts w:ascii="Calibri Light" w:hAnsi="Calibri Light" w:cs="Times New Roman"/>
-        </w:rPr>
-        <w:t>Callam Mutton:</w:t>
+      <w:proofErr w:type="spellStart"/>
+      <w:r>
+        <w:rPr>
+          <w:rFonts w:ascii="Calibri Light" w:hAnsi="Calibri Light" w:cs="Times New Roman"/>
+        </w:rPr>
+        <w:t>Callam</w:t>
+      </w:r>
+      <w:proofErr w:type="spellEnd"/>
+      <w:r>
+        <w:rPr>
+          <w:rFonts w:ascii="Calibri Light" w:hAnsi="Calibri Light" w:cs="Times New Roman"/>
+        </w:rPr>
+        <w:t xml:space="preserve"> Mutton:</w:t>
       </w:r>
     </w:p>
     <w:p>
@@ -890,7 +1144,15 @@
         <w:rPr>
           <w:rFonts w:ascii="Calibri Light" w:hAnsi="Calibri Light" w:cs="Times New Roman"/>
         </w:rPr>
-        <w:t>Research on ui design</w:t>
+        <w:t>Research on UI</w:t>
+      </w:r>
+      <w:bookmarkStart w:id="0" w:name="_GoBack"/>
+      <w:bookmarkEnd w:id="0"/>
+      <w:r>
+        <w:rPr>
+          <w:rFonts w:ascii="Calibri Light" w:hAnsi="Calibri Light" w:cs="Times New Roman"/>
+        </w:rPr>
+        <w:t xml:space="preserve"> design</w:t>
       </w:r>
     </w:p>
     <w:p>
@@ -966,21 +1228,21 @@
         </w:rPr>
         <w:t xml:space="preserve">Completed By: </w:t>
       </w:r>
+      <w:proofErr w:type="spellStart"/>
       <w:r>
         <w:rPr>
           <w:rFonts w:ascii="Calibri Light" w:hAnsi="Calibri Light" w:cs="Times New Roman"/>
         </w:rPr>
         <w:t>Quwaine</w:t>
       </w:r>
-    </w:p>
-    <w:p>
-      <w:pPr>
-        <w:rPr>
-          <w:rFonts w:ascii="Calibri Light" w:hAnsi="Calibri Light" w:cs="Times New Roman"/>
-        </w:rPr>
-      </w:pPr>
-      <w:bookmarkStart w:id="0" w:name="_GoBack"/>
-      <w:bookmarkEnd w:id="0"/>
+      <w:proofErr w:type="spellEnd"/>
+    </w:p>
+    <w:p>
+      <w:pPr>
+        <w:rPr>
+          <w:rFonts w:ascii="Calibri Light" w:hAnsi="Calibri Light" w:cs="Times New Roman"/>
+        </w:rPr>
+      </w:pPr>
     </w:p>
     <w:p>
       <w:pPr>
@@ -1016,8 +1278,8 @@
 </file>
 
 <file path=word/numbering.xml><?xml version="1.0" encoding="utf-8"?>
-<w:numbering xmlns:ve="http://schemas.openxmlformats.org/markup-compatibility/2006" xmlns:o="urn:schemas-microsoft-com:office:office" xmlns:r="http://schemas.openxmlformats.org/officeDocument/2006/relationships" xmlns:m="http://schemas.openxmlformats.org/officeDocument/2006/math" xmlns:v="urn:schemas-microsoft-com:vml" xmlns:wp="http://schemas.openxmlformats.org/drawingml/2006/wordprocessingDrawing" xmlns:w10="urn:schemas-microsoft-com:office:word" xmlns:w="http://schemas.openxmlformats.org/wordprocessingml/2006/main" xmlns:wne="http://schemas.microsoft.com/office/word/2006/wordml">
-  <w:abstractNum w:abstractNumId="0">
+<w:numbering xmlns:wpc="http://schemas.microsoft.com/office/word/2010/wordprocessingCanvas" xmlns:mc="http://schemas.openxmlformats.org/markup-compatibility/2006" xmlns:o="urn:schemas-microsoft-com:office:office" xmlns:r="http://schemas.openxmlformats.org/officeDocument/2006/relationships" xmlns:m="http://schemas.openxmlformats.org/officeDocument/2006/math" xmlns:v="urn:schemas-microsoft-com:vml" xmlns:wp14="http://schemas.microsoft.com/office/word/2010/wordprocessingDrawing" xmlns:wp="http://schemas.openxmlformats.org/drawingml/2006/wordprocessingDrawing" xmlns:w10="urn:schemas-microsoft-com:office:word" xmlns:w="http://schemas.openxmlformats.org/wordprocessingml/2006/main" xmlns:w14="http://schemas.microsoft.com/office/word/2010/wordml" xmlns:w15="http://schemas.microsoft.com/office/word/2012/wordml" xmlns:wpg="http://schemas.microsoft.com/office/word/2010/wordprocessingGroup" xmlns:wpi="http://schemas.microsoft.com/office/word/2010/wordprocessingInk" xmlns:wne="http://schemas.microsoft.com/office/word/2006/wordml" xmlns:wps="http://schemas.microsoft.com/office/word/2010/wordprocessingShape" mc:Ignorable="w14 w15 wp14">
+  <w:abstractNum w:abstractNumId="0" w15:restartNumberingAfterBreak="0">
     <w:nsid w:val="03795BA6"/>
     <w:multiLevelType w:val="hybridMultilevel"/>
     <w:tmpl w:val="8CE0159E"/>
@@ -1130,7 +1392,7 @@
       </w:rPr>
     </w:lvl>
   </w:abstractNum>
-  <w:abstractNum w:abstractNumId="1">
+  <w:abstractNum w:abstractNumId="1" w15:restartNumberingAfterBreak="0">
     <w:nsid w:val="07502BFC"/>
     <w:multiLevelType w:val="hybridMultilevel"/>
     <w:tmpl w:val="1E8C26DC"/>
@@ -1243,7 +1505,7 @@
       </w:rPr>
     </w:lvl>
   </w:abstractNum>
-  <w:abstractNum w:abstractNumId="2">
+  <w:abstractNum w:abstractNumId="2" w15:restartNumberingAfterBreak="0">
     <w:nsid w:val="0BDF2188"/>
     <w:multiLevelType w:val="hybridMultilevel"/>
     <w:tmpl w:val="178C9DFA"/>
@@ -1356,7 +1618,7 @@
       </w:rPr>
     </w:lvl>
   </w:abstractNum>
-  <w:abstractNum w:abstractNumId="3">
+  <w:abstractNum w:abstractNumId="3" w15:restartNumberingAfterBreak="0">
     <w:nsid w:val="10E83D46"/>
     <w:multiLevelType w:val="hybridMultilevel"/>
     <w:tmpl w:val="D55261FC"/>
@@ -1469,7 +1731,7 @@
       </w:rPr>
     </w:lvl>
   </w:abstractNum>
-  <w:abstractNum w:abstractNumId="4">
+  <w:abstractNum w:abstractNumId="4" w15:restartNumberingAfterBreak="0">
     <w:nsid w:val="13B1268F"/>
     <w:multiLevelType w:val="hybridMultilevel"/>
     <w:tmpl w:val="FC9EC3B0"/>
@@ -1582,7 +1844,7 @@
       </w:rPr>
     </w:lvl>
   </w:abstractNum>
-  <w:abstractNum w:abstractNumId="5">
+  <w:abstractNum w:abstractNumId="5" w15:restartNumberingAfterBreak="0">
     <w:nsid w:val="230D510A"/>
     <w:multiLevelType w:val="hybridMultilevel"/>
     <w:tmpl w:val="4EFEED66"/>
@@ -1695,7 +1957,7 @@
       </w:rPr>
     </w:lvl>
   </w:abstractNum>
-  <w:abstractNum w:abstractNumId="6">
+  <w:abstractNum w:abstractNumId="6" w15:restartNumberingAfterBreak="0">
     <w:nsid w:val="27772D0F"/>
     <w:multiLevelType w:val="hybridMultilevel"/>
     <w:tmpl w:val="B7664AAC"/>
@@ -1808,7 +2070,7 @@
       </w:rPr>
     </w:lvl>
   </w:abstractNum>
-  <w:abstractNum w:abstractNumId="7">
+  <w:abstractNum w:abstractNumId="7" w15:restartNumberingAfterBreak="0">
     <w:nsid w:val="2F231C6D"/>
     <w:multiLevelType w:val="hybridMultilevel"/>
     <w:tmpl w:val="5BBCBBC0"/>
@@ -1921,7 +2183,7 @@
       </w:rPr>
     </w:lvl>
   </w:abstractNum>
-  <w:abstractNum w:abstractNumId="8">
+  <w:abstractNum w:abstractNumId="8" w15:restartNumberingAfterBreak="0">
     <w:nsid w:val="44D27EF6"/>
     <w:multiLevelType w:val="hybridMultilevel"/>
     <w:tmpl w:val="DF042F24"/>
@@ -2034,7 +2296,7 @@
       </w:rPr>
     </w:lvl>
   </w:abstractNum>
-  <w:abstractNum w:abstractNumId="9">
+  <w:abstractNum w:abstractNumId="9" w15:restartNumberingAfterBreak="0">
     <w:nsid w:val="453E101C"/>
     <w:multiLevelType w:val="hybridMultilevel"/>
     <w:tmpl w:val="74A0BB9C"/>
@@ -2147,7 +2409,7 @@
       </w:rPr>
     </w:lvl>
   </w:abstractNum>
-  <w:abstractNum w:abstractNumId="10">
+  <w:abstractNum w:abstractNumId="10" w15:restartNumberingAfterBreak="0">
     <w:nsid w:val="499B7A16"/>
     <w:multiLevelType w:val="hybridMultilevel"/>
     <w:tmpl w:val="F9E8F76E"/>
@@ -2260,7 +2522,7 @@
       </w:rPr>
     </w:lvl>
   </w:abstractNum>
-  <w:abstractNum w:abstractNumId="11">
+  <w:abstractNum w:abstractNumId="11" w15:restartNumberingAfterBreak="0">
     <w:nsid w:val="4F7D4260"/>
     <w:multiLevelType w:val="hybridMultilevel"/>
     <w:tmpl w:val="33D6158C"/>
@@ -2373,7 +2635,7 @@
       </w:rPr>
     </w:lvl>
   </w:abstractNum>
-  <w:abstractNum w:abstractNumId="12">
+  <w:abstractNum w:abstractNumId="12" w15:restartNumberingAfterBreak="0">
     <w:nsid w:val="6C1247AB"/>
     <w:multiLevelType w:val="hybridMultilevel"/>
     <w:tmpl w:val="3774D66C"/>
@@ -2486,7 +2748,7 @@
       </w:rPr>
     </w:lvl>
   </w:abstractNum>
-  <w:abstractNum w:abstractNumId="13">
+  <w:abstractNum w:abstractNumId="13" w15:restartNumberingAfterBreak="0">
     <w:nsid w:val="72BC63D3"/>
     <w:multiLevelType w:val="hybridMultilevel"/>
     <w:tmpl w:val="C76AEA62"/>
@@ -2599,7 +2861,7 @@
       </w:rPr>
     </w:lvl>
   </w:abstractNum>
-  <w:abstractNum w:abstractNumId="14">
+  <w:abstractNum w:abstractNumId="14" w15:restartNumberingAfterBreak="0">
     <w:nsid w:val="757A0CF8"/>
     <w:multiLevelType w:val="hybridMultilevel"/>
     <w:tmpl w:val="7D9EA386"/>
@@ -2712,7 +2974,7 @@
       </w:rPr>
     </w:lvl>
   </w:abstractNum>
-  <w:abstractNum w:abstractNumId="15">
+  <w:abstractNum w:abstractNumId="15" w15:restartNumberingAfterBreak="0">
     <w:nsid w:val="79755F70"/>
     <w:multiLevelType w:val="hybridMultilevel"/>
     <w:tmpl w:val="7D046CB0"/>
@@ -2877,7 +3139,7 @@
 </file>
 
 <file path=word/styles.xml><?xml version="1.0" encoding="utf-8"?>
-<w:styles xmlns:r="http://schemas.openxmlformats.org/officeDocument/2006/relationships" xmlns:w="http://schemas.openxmlformats.org/wordprocessingml/2006/main">
+<w:styles xmlns:mc="http://schemas.openxmlformats.org/markup-compatibility/2006" xmlns:r="http://schemas.openxmlformats.org/officeDocument/2006/relationships" xmlns:w="http://schemas.openxmlformats.org/wordprocessingml/2006/main" xmlns:w14="http://schemas.microsoft.com/office/word/2010/wordml" xmlns:w15="http://schemas.microsoft.com/office/word/2012/wordml" mc:Ignorable="w14 w15">
   <w:docDefaults>
     <w:rPrDefault>
       <w:rPr>
@@ -2893,144 +3155,378 @@
       </w:pPr>
     </w:pPrDefault>
   </w:docDefaults>
-  <w:latentStyles w:defLockedState="0" w:defUIPriority="99" w:defSemiHidden="1" w:defUnhideWhenUsed="1" w:defQFormat="0" w:count="267">
-    <w:lsdException w:name="Normal" w:semiHidden="0" w:uiPriority="0" w:unhideWhenUsed="0" w:qFormat="1"/>
-    <w:lsdException w:name="heading 1" w:semiHidden="0" w:uiPriority="9" w:unhideWhenUsed="0" w:qFormat="1"/>
-    <w:lsdException w:name="heading 2" w:uiPriority="9" w:qFormat="1"/>
-    <w:lsdException w:name="heading 3" w:uiPriority="9" w:qFormat="1"/>
-    <w:lsdException w:name="heading 4" w:uiPriority="9" w:qFormat="1"/>
-    <w:lsdException w:name="heading 5" w:uiPriority="9" w:qFormat="1"/>
-    <w:lsdException w:name="heading 6" w:uiPriority="9" w:qFormat="1"/>
-    <w:lsdException w:name="heading 7" w:uiPriority="9" w:qFormat="1"/>
-    <w:lsdException w:name="heading 8" w:uiPriority="9" w:qFormat="1"/>
-    <w:lsdException w:name="heading 9" w:uiPriority="9" w:qFormat="1"/>
-    <w:lsdException w:name="toc 1" w:uiPriority="39"/>
-    <w:lsdException w:name="toc 2" w:uiPriority="39"/>
-    <w:lsdException w:name="toc 3" w:uiPriority="39"/>
-    <w:lsdException w:name="toc 4" w:uiPriority="39"/>
-    <w:lsdException w:name="toc 5" w:uiPriority="39"/>
-    <w:lsdException w:name="toc 6" w:uiPriority="39"/>
-    <w:lsdException w:name="toc 7" w:uiPriority="39"/>
-    <w:lsdException w:name="toc 8" w:uiPriority="39"/>
-    <w:lsdException w:name="toc 9" w:uiPriority="39"/>
-    <w:lsdException w:name="caption" w:uiPriority="35" w:qFormat="1"/>
-    <w:lsdException w:name="Title" w:semiHidden="0" w:uiPriority="10" w:unhideWhenUsed="0" w:qFormat="1"/>
-    <w:lsdException w:name="Default Paragraph Font" w:uiPriority="1"/>
-    <w:lsdException w:name="Subtitle" w:semiHidden="0" w:uiPriority="11" w:unhideWhenUsed="0" w:qFormat="1"/>
-    <w:lsdException w:name="Strong" w:semiHidden="0" w:uiPriority="22" w:unhideWhenUsed="0" w:qFormat="1"/>
-    <w:lsdException w:name="Emphasis" w:semiHidden="0" w:uiPriority="20" w:unhideWhenUsed="0" w:qFormat="1"/>
-    <w:lsdException w:name="Table Grid" w:semiHidden="0" w:uiPriority="59" w:unhideWhenUsed="0"/>
-    <w:lsdException w:name="Placeholder Text" w:unhideWhenUsed="0"/>
-    <w:lsdException w:name="No Spacing" w:semiHidden="0" w:uiPriority="1" w:unhideWhenUsed="0" w:qFormat="1"/>
-    <w:lsdException w:name="Light Shading" w:semiHidden="0" w:uiPriority="60" w:unhideWhenUsed="0"/>
-    <w:lsdException w:name="Light List" w:semiHidden="0" w:uiPriority="61" w:unhideWhenUsed="0"/>
-    <w:lsdException w:name="Light Grid" w:semiHidden="0" w:uiPriority="62" w:unhideWhenUsed="0"/>
-    <w:lsdException w:name="Medium Shading 1" w:semiHidden="0" w:uiPriority="63" w:unhideWhenUsed="0"/>
-    <w:lsdException w:name="Medium Shading 2" w:semiHidden="0" w:uiPriority="64" w:unhideWhenUsed="0"/>
-    <w:lsdException w:name="Medium List 1" w:semiHidden="0" w:uiPriority="65" w:unhideWhenUsed="0"/>
-    <w:lsdException w:name="Medium List 2" w:semiHidden="0" w:uiPriority="66" w:unhideWhenUsed="0"/>
-    <w:lsdException w:name="Medium Grid 1" w:semiHidden="0" w:uiPriority="67" w:unhideWhenUsed="0"/>
-    <w:lsdException w:name="Medium Grid 2" w:semiHidden="0" w:uiPriority="68" w:unhideWhenUsed="0"/>
-    <w:lsdException w:name="Medium Grid 3" w:semiHidden="0" w:uiPriority="69" w:unhideWhenUsed="0"/>
-    <w:lsdException w:name="Dark List" w:semiHidden="0" w:uiPriority="70" w:unhideWhenUsed="0"/>
-    <w:lsdException w:name="Colorful Shading" w:semiHidden="0" w:uiPriority="71" w:unhideWhenUsed="0"/>
-    <w:lsdException w:name="Colorful List" w:semiHidden="0" w:uiPriority="72" w:unhideWhenUsed="0"/>
-    <w:lsdException w:name="Colorful Grid" w:semiHidden="0" w:uiPriority="73" w:unhideWhenUsed="0"/>
-    <w:lsdException w:name="Light Shading Accent 1" w:semiHidden="0" w:uiPriority="60" w:unhideWhenUsed="0"/>
-    <w:lsdException w:name="Light List Accent 1" w:semiHidden="0" w:uiPriority="61" w:unhideWhenUsed="0"/>
-    <w:lsdException w:name="Light Grid Accent 1" w:semiHidden="0" w:uiPriority="62" w:unhideWhenUsed="0"/>
-    <w:lsdException w:name="Medium Shading 1 Accent 1" w:semiHidden="0" w:uiPriority="63" w:unhideWhenUsed="0"/>
-    <w:lsdException w:name="Medium Shading 2 Accent 1" w:semiHidden="0" w:uiPriority="64" w:unhideWhenUsed="0"/>
-    <w:lsdException w:name="Medium List 1 Accent 1" w:semiHidden="0" w:uiPriority="65" w:unhideWhenUsed="0"/>
-    <w:lsdException w:name="Revision" w:unhideWhenUsed="0"/>
-    <w:lsdException w:name="List Paragraph" w:semiHidden="0" w:uiPriority="34" w:unhideWhenUsed="0" w:qFormat="1"/>
-    <w:lsdException w:name="Quote" w:semiHidden="0" w:uiPriority="29" w:unhideWhenUsed="0" w:qFormat="1"/>
-    <w:lsdException w:name="Intense Quote" w:semiHidden="0" w:uiPriority="30" w:unhideWhenUsed="0" w:qFormat="1"/>
-    <w:lsdException w:name="Medium List 2 Accent 1" w:semiHidden="0" w:uiPriority="66" w:unhideWhenUsed="0"/>
-    <w:lsdException w:name="Medium Grid 1 Accent 1" w:semiHidden="0" w:uiPriority="67" w:unhideWhenUsed="0"/>
-    <w:lsdException w:name="Medium Grid 2 Accent 1" w:semiHidden="0" w:uiPriority="68" w:unhideWhenUsed="0"/>
-    <w:lsdException w:name="Medium Grid 3 Accent 1" w:semiHidden="0" w:uiPriority="69" w:unhideWhenUsed="0"/>
-    <w:lsdException w:name="Dark List Accent 1" w:semiHidden="0" w:uiPriority="70" w:unhideWhenUsed="0"/>
-    <w:lsdException w:name="Colorful Shading Accent 1" w:semiHidden="0" w:uiPriority="71" w:unhideWhenUsed="0"/>
-    <w:lsdException w:name="Colorful List Accent 1" w:semiHidden="0" w:uiPriority="72" w:unhideWhenUsed="0"/>
-    <w:lsdException w:name="Colorful Grid Accent 1" w:semiHidden="0" w:uiPriority="73" w:unhideWhenUsed="0"/>
-    <w:lsdException w:name="Light Shading Accent 2" w:semiHidden="0" w:uiPriority="60" w:unhideWhenUsed="0"/>
-    <w:lsdException w:name="Light List Accent 2" w:semiHidden="0" w:uiPriority="61" w:unhideWhenUsed="0"/>
-    <w:lsdException w:name="Light Grid Accent 2" w:semiHidden="0" w:uiPriority="62" w:unhideWhenUsed="0"/>
-    <w:lsdException w:name="Medium Shading 1 Accent 2" w:semiHidden="0" w:uiPriority="63" w:unhideWhenUsed="0"/>
-    <w:lsdException w:name="Medium Shading 2 Accent 2" w:semiHidden="0" w:uiPriority="64" w:unhideWhenUsed="0"/>
-    <w:lsdException w:name="Medium List 1 Accent 2" w:semiHidden="0" w:uiPriority="65" w:unhideWhenUsed="0"/>
-    <w:lsdException w:name="Medium List 2 Accent 2" w:semiHidden="0" w:uiPriority="66" w:unhideWhenUsed="0"/>
-    <w:lsdException w:name="Medium Grid 1 Accent 2" w:semiHidden="0" w:uiPriority="67" w:unhideWhenUsed="0"/>
-    <w:lsdException w:name="Medium Grid 2 Accent 2" w:semiHidden="0" w:uiPriority="68" w:unhideWhenUsed="0"/>
-    <w:lsdException w:name="Medium Grid 3 Accent 2" w:semiHidden="0" w:uiPriority="69" w:unhideWhenUsed="0"/>
-    <w:lsdException w:name="Dark List Accent 2" w:semiHidden="0" w:uiPriority="70" w:unhideWhenUsed="0"/>
-    <w:lsdException w:name="Colorful Shading Accent 2" w:semiHidden="0" w:uiPriority="71" w:unhideWhenUsed="0"/>
-    <w:lsdException w:name="Colorful List Accent 2" w:semiHidden="0" w:uiPriority="72" w:unhideWhenUsed="0"/>
-    <w:lsdException w:name="Colorful Grid Accent 2" w:semiHidden="0" w:uiPriority="73" w:unhideWhenUsed="0"/>
-    <w:lsdException w:name="Light Shading Accent 3" w:semiHidden="0" w:uiPriority="60" w:unhideWhenUsed="0"/>
-    <w:lsdException w:name="Light List Accent 3" w:semiHidden="0" w:uiPriority="61" w:unhideWhenUsed="0"/>
-    <w:lsdException w:name="Light Grid Accent 3" w:semiHidden="0" w:uiPriority="62" w:unhideWhenUsed="0"/>
-    <w:lsdException w:name="Medium Shading 1 Accent 3" w:semiHidden="0" w:uiPriority="63" w:unhideWhenUsed="0"/>
-    <w:lsdException w:name="Medium Shading 2 Accent 3" w:semiHidden="0" w:uiPriority="64" w:unhideWhenUsed="0"/>
-    <w:lsdException w:name="Medium List 1 Accent 3" w:semiHidden="0" w:uiPriority="65" w:unhideWhenUsed="0"/>
-    <w:lsdException w:name="Medium List 2 Accent 3" w:semiHidden="0" w:uiPriority="66" w:unhideWhenUsed="0"/>
-    <w:lsdException w:name="Medium Grid 1 Accent 3" w:semiHidden="0" w:uiPriority="67" w:unhideWhenUsed="0"/>
-    <w:lsdException w:name="Medium Grid 2 Accent 3" w:semiHidden="0" w:uiPriority="68" w:unhideWhenUsed="0"/>
-    <w:lsdException w:name="Medium Grid 3 Accent 3" w:semiHidden="0" w:uiPriority="69" w:unhideWhenUsed="0"/>
-    <w:lsdException w:name="Dark List Accent 3" w:semiHidden="0" w:uiPriority="70" w:unhideWhenUsed="0"/>
-    <w:lsdException w:name="Colorful Shading Accent 3" w:semiHidden="0" w:uiPriority="71" w:unhideWhenUsed="0"/>
-    <w:lsdException w:name="Colorful List Accent 3" w:semiHidden="0" w:uiPriority="72" w:unhideWhenUsed="0"/>
-    <w:lsdException w:name="Colorful Grid Accent 3" w:semiHidden="0" w:uiPriority="73" w:unhideWhenUsed="0"/>
-    <w:lsdException w:name="Light Shading Accent 4" w:semiHidden="0" w:uiPriority="60" w:unhideWhenUsed="0"/>
-    <w:lsdException w:name="Light List Accent 4" w:semiHidden="0" w:uiPriority="61" w:unhideWhenUsed="0"/>
-    <w:lsdException w:name="Light Grid Accent 4" w:semiHidden="0" w:uiPriority="62" w:unhideWhenUsed="0"/>
-    <w:lsdException w:name="Medium Shading 1 Accent 4" w:semiHidden="0" w:uiPriority="63" w:unhideWhenUsed="0"/>
-    <w:lsdException w:name="Medium Shading 2 Accent 4" w:semiHidden="0" w:uiPriority="64" w:unhideWhenUsed="0"/>
-    <w:lsdException w:name="Medium List 1 Accent 4" w:semiHidden="0" w:uiPriority="65" w:unhideWhenUsed="0"/>
-    <w:lsdException w:name="Medium List 2 Accent 4" w:semiHidden="0" w:uiPriority="66" w:unhideWhenUsed="0"/>
-    <w:lsdException w:name="Medium Grid 1 Accent 4" w:semiHidden="0" w:uiPriority="67" w:unhideWhenUsed="0"/>
-    <w:lsdException w:name="Medium Grid 2 Accent 4" w:semiHidden="0" w:uiPriority="68" w:unhideWhenUsed="0"/>
-    <w:lsdException w:name="Medium Grid 3 Accent 4" w:semiHidden="0" w:uiPriority="69" w:unhideWhenUsed="0"/>
-    <w:lsdException w:name="Dark List Accent 4" w:semiHidden="0" w:uiPriority="70" w:unhideWhenUsed="0"/>
-    <w:lsdException w:name="Colorful Shading Accent 4" w:semiHidden="0" w:uiPriority="71" w:unhideWhenUsed="0"/>
-    <w:lsdException w:name="Colorful List Accent 4" w:semiHidden="0" w:uiPriority="72" w:unhideWhenUsed="0"/>
-    <w:lsdException w:name="Colorful Grid Accent 4" w:semiHidden="0" w:uiPriority="73" w:unhideWhenUsed="0"/>
-    <w:lsdException w:name="Light Shading Accent 5" w:semiHidden="0" w:uiPriority="60" w:unhideWhenUsed="0"/>
-    <w:lsdException w:name="Light List Accent 5" w:semiHidden="0" w:uiPriority="61" w:unhideWhenUsed="0"/>
-    <w:lsdException w:name="Light Grid Accent 5" w:semiHidden="0" w:uiPriority="62" w:unhideWhenUsed="0"/>
-    <w:lsdException w:name="Medium Shading 1 Accent 5" w:semiHidden="0" w:uiPriority="63" w:unhideWhenUsed="0"/>
-    <w:lsdException w:name="Medium Shading 2 Accent 5" w:semiHidden="0" w:uiPriority="64" w:unhideWhenUsed="0"/>
-    <w:lsdException w:name="Medium List 1 Accent 5" w:semiHidden="0" w:uiPriority="65" w:unhideWhenUsed="0"/>
-    <w:lsdException w:name="Medium List 2 Accent 5" w:semiHidden="0" w:uiPriority="66" w:unhideWhenUsed="0"/>
-    <w:lsdException w:name="Medium Grid 1 Accent 5" w:semiHidden="0" w:uiPriority="67" w:unhideWhenUsed="0"/>
-    <w:lsdException w:name="Medium Grid 2 Accent 5" w:semiHidden="0" w:uiPriority="68" w:unhideWhenUsed="0"/>
-    <w:lsdException w:name="Medium Grid 3 Accent 5" w:semiHidden="0" w:uiPriority="69" w:unhideWhenUsed="0"/>
-    <w:lsdException w:name="Dark List Accent 5" w:semiHidden="0" w:uiPriority="70" w:unhideWhenUsed="0"/>
-    <w:lsdException w:name="Colorful Shading Accent 5" w:semiHidden="0" w:uiPriority="71" w:unhideWhenUsed="0"/>
-    <w:lsdException w:name="Colorful List Accent 5" w:semiHidden="0" w:uiPriority="72" w:unhideWhenUsed="0"/>
-    <w:lsdException w:name="Colorful Grid Accent 5" w:semiHidden="0" w:uiPriority="73" w:unhideWhenUsed="0"/>
-    <w:lsdException w:name="Light Shading Accent 6" w:semiHidden="0" w:uiPriority="60" w:unhideWhenUsed="0"/>
-    <w:lsdException w:name="Light List Accent 6" w:semiHidden="0" w:uiPriority="61" w:unhideWhenUsed="0"/>
-    <w:lsdException w:name="Light Grid Accent 6" w:semiHidden="0" w:uiPriority="62" w:unhideWhenUsed="0"/>
-    <w:lsdException w:name="Medium Shading 1 Accent 6" w:semiHidden="0" w:uiPriority="63" w:unhideWhenUsed="0"/>
-    <w:lsdException w:name="Medium Shading 2 Accent 6" w:semiHidden="0" w:uiPriority="64" w:unhideWhenUsed="0"/>
-    <w:lsdException w:name="Medium List 1 Accent 6" w:semiHidden="0" w:uiPriority="65" w:unhideWhenUsed="0"/>
-    <w:lsdException w:name="Medium List 2 Accent 6" w:semiHidden="0" w:uiPriority="66" w:unhideWhenUsed="0"/>
-    <w:lsdException w:name="Medium Grid 1 Accent 6" w:semiHidden="0" w:uiPriority="67" w:unhideWhenUsed="0"/>
-    <w:lsdException w:name="Medium Grid 2 Accent 6" w:semiHidden="0" w:uiPriority="68" w:unhideWhenUsed="0"/>
-    <w:lsdException w:name="Medium Grid 3 Accent 6" w:semiHidden="0" w:uiPriority="69" w:unhideWhenUsed="0"/>
-    <w:lsdException w:name="Dark List Accent 6" w:semiHidden="0" w:uiPriority="70" w:unhideWhenUsed="0"/>
-    <w:lsdException w:name="Colorful Shading Accent 6" w:semiHidden="0" w:uiPriority="71" w:unhideWhenUsed="0"/>
-    <w:lsdException w:name="Colorful List Accent 6" w:semiHidden="0" w:uiPriority="72" w:unhideWhenUsed="0"/>
-    <w:lsdException w:name="Colorful Grid Accent 6" w:semiHidden="0" w:uiPriority="73" w:unhideWhenUsed="0"/>
-    <w:lsdException w:name="Subtle Emphasis" w:semiHidden="0" w:uiPriority="19" w:unhideWhenUsed="0" w:qFormat="1"/>
-    <w:lsdException w:name="Intense Emphasis" w:semiHidden="0" w:uiPriority="21" w:unhideWhenUsed="0" w:qFormat="1"/>
-    <w:lsdException w:name="Subtle Reference" w:semiHidden="0" w:uiPriority="31" w:unhideWhenUsed="0" w:qFormat="1"/>
-    <w:lsdException w:name="Intense Reference" w:semiHidden="0" w:uiPriority="32" w:unhideWhenUsed="0" w:qFormat="1"/>
-    <w:lsdException w:name="Book Title" w:semiHidden="0" w:uiPriority="33" w:unhideWhenUsed="0" w:qFormat="1"/>
-    <w:lsdException w:name="Bibliography" w:uiPriority="37"/>
-    <w:lsdException w:name="TOC Heading" w:uiPriority="39" w:qFormat="1"/>
+  <w:latentStyles w:defLockedState="0" w:defUIPriority="99" w:defSemiHidden="0" w:defUnhideWhenUsed="0" w:defQFormat="0" w:count="371">
+    <w:lsdException w:name="Normal" w:uiPriority="0" w:qFormat="1"/>
+    <w:lsdException w:name="heading 1" w:uiPriority="9" w:qFormat="1"/>
+    <w:lsdException w:name="heading 2" w:semiHidden="1" w:uiPriority="9" w:unhideWhenUsed="1" w:qFormat="1"/>
+    <w:lsdException w:name="heading 3" w:semiHidden="1" w:uiPriority="9" w:unhideWhenUsed="1" w:qFormat="1"/>
+    <w:lsdException w:name="heading 4" w:semiHidden="1" w:uiPriority="9" w:unhideWhenUsed="1" w:qFormat="1"/>
+    <w:lsdException w:name="heading 5" w:semiHidden="1" w:uiPriority="9" w:unhideWhenUsed="1" w:qFormat="1"/>
+    <w:lsdException w:name="heading 6" w:semiHidden="1" w:uiPriority="9" w:unhideWhenUsed="1" w:qFormat="1"/>
+    <w:lsdException w:name="heading 7" w:semiHidden="1" w:uiPriority="9" w:unhideWhenUsed="1" w:qFormat="1"/>
+    <w:lsdException w:name="heading 8" w:semiHidden="1" w:uiPriority="9" w:unhideWhenUsed="1" w:qFormat="1"/>
+    <w:lsdException w:name="heading 9" w:semiHidden="1" w:uiPriority="9" w:unhideWhenUsed="1" w:qFormat="1"/>
+    <w:lsdException w:name="index 1" w:semiHidden="1" w:unhideWhenUsed="1"/>
+    <w:lsdException w:name="index 2" w:semiHidden="1" w:unhideWhenUsed="1"/>
+    <w:lsdException w:name="index 3" w:semiHidden="1" w:unhideWhenUsed="1"/>
+    <w:lsdException w:name="index 4" w:semiHidden="1" w:unhideWhenUsed="1"/>
+    <w:lsdException w:name="index 5" w:semiHidden="1" w:unhideWhenUsed="1"/>
+    <w:lsdException w:name="index 6" w:semiHidden="1" w:unhideWhenUsed="1"/>
+    <w:lsdException w:name="index 7" w:semiHidden="1" w:unhideWhenUsed="1"/>
+    <w:lsdException w:name="index 8" w:semiHidden="1" w:unhideWhenUsed="1"/>
+    <w:lsdException w:name="index 9" w:semiHidden="1" w:unhideWhenUsed="1"/>
+    <w:lsdException w:name="toc 1" w:semiHidden="1" w:uiPriority="39" w:unhideWhenUsed="1"/>
+    <w:lsdException w:name="toc 2" w:semiHidden="1" w:uiPriority="39" w:unhideWhenUsed="1"/>
+    <w:lsdException w:name="toc 3" w:semiHidden="1" w:uiPriority="39" w:unhideWhenUsed="1"/>
+    <w:lsdException w:name="toc 4" w:semiHidden="1" w:uiPriority="39" w:unhideWhenUsed="1"/>
+    <w:lsdException w:name="toc 5" w:semiHidden="1" w:uiPriority="39" w:unhideWhenUsed="1"/>
+    <w:lsdException w:name="toc 6" w:semiHidden="1" w:uiPriority="39" w:unhideWhenUsed="1"/>
+    <w:lsdException w:name="toc 7" w:semiHidden="1" w:uiPriority="39" w:unhideWhenUsed="1"/>
+    <w:lsdException w:name="toc 8" w:semiHidden="1" w:uiPriority="39" w:unhideWhenUsed="1"/>
+    <w:lsdException w:name="toc 9" w:semiHidden="1" w:uiPriority="39" w:unhideWhenUsed="1"/>
+    <w:lsdException w:name="Normal Indent" w:semiHidden="1" w:unhideWhenUsed="1"/>
+    <w:lsdException w:name="footnote text" w:semiHidden="1" w:unhideWhenUsed="1"/>
+    <w:lsdException w:name="annotation text" w:semiHidden="1" w:unhideWhenUsed="1"/>
+    <w:lsdException w:name="header" w:semiHidden="1" w:unhideWhenUsed="1"/>
+    <w:lsdException w:name="footer" w:semiHidden="1" w:unhideWhenUsed="1"/>
+    <w:lsdException w:name="index heading" w:semiHidden="1" w:unhideWhenUsed="1"/>
+    <w:lsdException w:name="caption" w:semiHidden="1" w:uiPriority="35" w:unhideWhenUsed="1" w:qFormat="1"/>
+    <w:lsdException w:name="table of figures" w:semiHidden="1" w:unhideWhenUsed="1"/>
+    <w:lsdException w:name="envelope address" w:semiHidden="1" w:unhideWhenUsed="1"/>
+    <w:lsdException w:name="envelope return" w:semiHidden="1" w:unhideWhenUsed="1"/>
+    <w:lsdException w:name="footnote reference" w:semiHidden="1" w:unhideWhenUsed="1"/>
+    <w:lsdException w:name="annotation reference" w:semiHidden="1" w:unhideWhenUsed="1"/>
+    <w:lsdException w:name="line number" w:semiHidden="1" w:unhideWhenUsed="1"/>
+    <w:lsdException w:name="page number" w:semiHidden="1" w:unhideWhenUsed="1"/>
+    <w:lsdException w:name="endnote reference" w:semiHidden="1" w:unhideWhenUsed="1"/>
+    <w:lsdException w:name="endnote text" w:semiHidden="1" w:unhideWhenUsed="1"/>
+    <w:lsdException w:name="table of authorities" w:semiHidden="1" w:unhideWhenUsed="1"/>
+    <w:lsdException w:name="macro" w:semiHidden="1" w:unhideWhenUsed="1"/>
+    <w:lsdException w:name="toa heading" w:semiHidden="1" w:unhideWhenUsed="1"/>
+    <w:lsdException w:name="List" w:semiHidden="1" w:unhideWhenUsed="1"/>
+    <w:lsdException w:name="List Bullet" w:semiHidden="1" w:unhideWhenUsed="1"/>
+    <w:lsdException w:name="List Number" w:semiHidden="1" w:unhideWhenUsed="1"/>
+    <w:lsdException w:name="List 2" w:semiHidden="1" w:unhideWhenUsed="1"/>
+    <w:lsdException w:name="List 3" w:semiHidden="1" w:unhideWhenUsed="1"/>
+    <w:lsdException w:name="List 4" w:semiHidden="1" w:unhideWhenUsed="1"/>
+    <w:lsdException w:name="List 5" w:semiHidden="1" w:unhideWhenUsed="1"/>
+    <w:lsdException w:name="List Bullet 2" w:semiHidden="1" w:unhideWhenUsed="1"/>
+    <w:lsdException w:name="List Bullet 3" w:semiHidden="1" w:unhideWhenUsed="1"/>
+    <w:lsdException w:name="List Bullet 4" w:semiHidden="1" w:unhideWhenUsed="1"/>
+    <w:lsdException w:name="List Bullet 5" w:semiHidden="1" w:unhideWhenUsed="1"/>
+    <w:lsdException w:name="List Number 2" w:semiHidden="1" w:unhideWhenUsed="1"/>
+    <w:lsdException w:name="List Number 3" w:semiHidden="1" w:unhideWhenUsed="1"/>
+    <w:lsdException w:name="List Number 4" w:semiHidden="1" w:unhideWhenUsed="1"/>
+    <w:lsdException w:name="List Number 5" w:semiHidden="1" w:unhideWhenUsed="1"/>
+    <w:lsdException w:name="Title" w:uiPriority="10" w:qFormat="1"/>
+    <w:lsdException w:name="Closing" w:semiHidden="1" w:unhideWhenUsed="1"/>
+    <w:lsdException w:name="Signature" w:semiHidden="1" w:unhideWhenUsed="1"/>
+    <w:lsdException w:name="Default Paragraph Font" w:semiHidden="1" w:uiPriority="1" w:unhideWhenUsed="1"/>
+    <w:lsdException w:name="Body Text" w:semiHidden="1" w:unhideWhenUsed="1"/>
+    <w:lsdException w:name="Body Text Indent" w:semiHidden="1" w:unhideWhenUsed="1"/>
+    <w:lsdException w:name="List Continue" w:semiHidden="1" w:unhideWhenUsed="1"/>
+    <w:lsdException w:name="List Continue 2" w:semiHidden="1" w:unhideWhenUsed="1"/>
+    <w:lsdException w:name="List Continue 3" w:semiHidden="1" w:unhideWhenUsed="1"/>
+    <w:lsdException w:name="List Continue 4" w:semiHidden="1" w:unhideWhenUsed="1"/>
+    <w:lsdException w:name="List Continue 5" w:semiHidden="1" w:unhideWhenUsed="1"/>
+    <w:lsdException w:name="Message Header" w:semiHidden="1" w:unhideWhenUsed="1"/>
+    <w:lsdException w:name="Subtitle" w:uiPriority="11" w:qFormat="1"/>
+    <w:lsdException w:name="Salutation" w:semiHidden="1" w:unhideWhenUsed="1"/>
+    <w:lsdException w:name="Date" w:semiHidden="1" w:unhideWhenUsed="1"/>
+    <w:lsdException w:name="Body Text First Indent" w:semiHidden="1" w:unhideWhenUsed="1"/>
+    <w:lsdException w:name="Body Text First Indent 2" w:semiHidden="1" w:unhideWhenUsed="1"/>
+    <w:lsdException w:name="Note Heading" w:semiHidden="1" w:unhideWhenUsed="1"/>
+    <w:lsdException w:name="Body Text 2" w:semiHidden="1" w:unhideWhenUsed="1"/>
+    <w:lsdException w:name="Body Text 3" w:semiHidden="1" w:unhideWhenUsed="1"/>
+    <w:lsdException w:name="Body Text Indent 2" w:semiHidden="1" w:unhideWhenUsed="1"/>
+    <w:lsdException w:name="Body Text Indent 3" w:semiHidden="1" w:unhideWhenUsed="1"/>
+    <w:lsdException w:name="Block Text" w:semiHidden="1" w:unhideWhenUsed="1"/>
+    <w:lsdException w:name="Hyperlink" w:semiHidden="1" w:unhideWhenUsed="1"/>
+    <w:lsdException w:name="FollowedHyperlink" w:semiHidden="1" w:unhideWhenUsed="1"/>
+    <w:lsdException w:name="Strong" w:uiPriority="22" w:qFormat="1"/>
+    <w:lsdException w:name="Emphasis" w:uiPriority="20" w:qFormat="1"/>
+    <w:lsdException w:name="Document Map" w:semiHidden="1" w:unhideWhenUsed="1"/>
+    <w:lsdException w:name="Plain Text" w:semiHidden="1" w:unhideWhenUsed="1"/>
+    <w:lsdException w:name="E-mail Signature" w:semiHidden="1" w:unhideWhenUsed="1"/>
+    <w:lsdException w:name="HTML Top of Form" w:semiHidden="1" w:unhideWhenUsed="1"/>
+    <w:lsdException w:name="HTML Bottom of Form" w:semiHidden="1" w:unhideWhenUsed="1"/>
+    <w:lsdException w:name="Normal (Web)" w:semiHidden="1" w:unhideWhenUsed="1"/>
+    <w:lsdException w:name="HTML Acronym" w:semiHidden="1" w:unhideWhenUsed="1"/>
+    <w:lsdException w:name="HTML Address" w:semiHidden="1" w:unhideWhenUsed="1"/>
+    <w:lsdException w:name="HTML Cite" w:semiHidden="1" w:unhideWhenUsed="1"/>
+    <w:lsdException w:name="HTML Code" w:semiHidden="1" w:unhideWhenUsed="1"/>
+    <w:lsdException w:name="HTML Definition" w:semiHidden="1" w:unhideWhenUsed="1"/>
+    <w:lsdException w:name="HTML Keyboard" w:semiHidden="1" w:unhideWhenUsed="1"/>
+    <w:lsdException w:name="HTML Preformatted" w:semiHidden="1" w:unhideWhenUsed="1"/>
+    <w:lsdException w:name="HTML Sample" w:semiHidden="1" w:unhideWhenUsed="1"/>
+    <w:lsdException w:name="HTML Typewriter" w:semiHidden="1" w:unhideWhenUsed="1"/>
+    <w:lsdException w:name="HTML Variable" w:semiHidden="1" w:unhideWhenUsed="1"/>
+    <w:lsdException w:name="Normal Table" w:semiHidden="1" w:unhideWhenUsed="1"/>
+    <w:lsdException w:name="annotation subject" w:semiHidden="1" w:unhideWhenUsed="1"/>
+    <w:lsdException w:name="No List" w:semiHidden="1" w:unhideWhenUsed="1"/>
+    <w:lsdException w:name="Outline List 1" w:semiHidden="1" w:unhideWhenUsed="1"/>
+    <w:lsdException w:name="Outline List 2" w:semiHidden="1" w:unhideWhenUsed="1"/>
+    <w:lsdException w:name="Outline List 3" w:semiHidden="1" w:unhideWhenUsed="1"/>
+    <w:lsdException w:name="Table Simple 1" w:semiHidden="1" w:unhideWhenUsed="1"/>
+    <w:lsdException w:name="Table Simple 2" w:semiHidden="1" w:unhideWhenUsed="1"/>
+    <w:lsdException w:name="Table Simple 3" w:semiHidden="1" w:unhideWhenUsed="1"/>
+    <w:lsdException w:name="Table Classic 1" w:semiHidden="1" w:unhideWhenUsed="1"/>
+    <w:lsdException w:name="Table Classic 2" w:semiHidden="1" w:unhideWhenUsed="1"/>
+    <w:lsdException w:name="Table Classic 3" w:semiHidden="1" w:unhideWhenUsed="1"/>
+    <w:lsdException w:name="Table Classic 4" w:semiHidden="1" w:unhideWhenUsed="1"/>
+    <w:lsdException w:name="Table Colorful 1" w:semiHidden="1" w:unhideWhenUsed="1"/>
+    <w:lsdException w:name="Table Colorful 2" w:semiHidden="1" w:unhideWhenUsed="1"/>
+    <w:lsdException w:name="Table Colorful 3" w:semiHidden="1" w:unhideWhenUsed="1"/>
+    <w:lsdException w:name="Table Columns 1" w:semiHidden="1" w:unhideWhenUsed="1"/>
+    <w:lsdException w:name="Table Columns 2" w:semiHidden="1" w:unhideWhenUsed="1"/>
+    <w:lsdException w:name="Table Columns 3" w:semiHidden="1" w:unhideWhenUsed="1"/>
+    <w:lsdException w:name="Table Columns 4" w:semiHidden="1" w:unhideWhenUsed="1"/>
+    <w:lsdException w:name="Table Columns 5" w:semiHidden="1" w:unhideWhenUsed="1"/>
+    <w:lsdException w:name="Table Grid 1" w:semiHidden="1" w:unhideWhenUsed="1"/>
+    <w:lsdException w:name="Table Grid 2" w:semiHidden="1" w:unhideWhenUsed="1"/>
+    <w:lsdException w:name="Table Grid 3" w:semiHidden="1" w:unhideWhenUsed="1"/>
+    <w:lsdException w:name="Table Grid 4" w:semiHidden="1" w:unhideWhenUsed="1"/>
+    <w:lsdException w:name="Table Grid 5" w:semiHidden="1" w:unhideWhenUsed="1"/>
+    <w:lsdException w:name="Table Grid 6" w:semiHidden="1" w:unhideWhenUsed="1"/>
+    <w:lsdException w:name="Table Grid 7" w:semiHidden="1" w:unhideWhenUsed="1"/>
+    <w:lsdException w:name="Table Grid 8" w:semiHidden="1" w:unhideWhenUsed="1"/>
+    <w:lsdException w:name="Table List 1" w:semiHidden="1" w:unhideWhenUsed="1"/>
+    <w:lsdException w:name="Table List 2" w:semiHidden="1" w:unhideWhenUsed="1"/>
+    <w:lsdException w:name="Table List 3" w:semiHidden="1" w:unhideWhenUsed="1"/>
+    <w:lsdException w:name="Table List 4" w:semiHidden="1" w:unhideWhenUsed="1"/>
+    <w:lsdException w:name="Table List 5" w:semiHidden="1" w:unhideWhenUsed="1"/>
+    <w:lsdException w:name="Table List 6" w:semiHidden="1" w:unhideWhenUsed="1"/>
+    <w:lsdException w:name="Table List 7" w:semiHidden="1" w:unhideWhenUsed="1"/>
+    <w:lsdException w:name="Table List 8" w:semiHidden="1" w:unhideWhenUsed="1"/>
+    <w:lsdException w:name="Table 3D effects 1" w:semiHidden="1" w:unhideWhenUsed="1"/>
+    <w:lsdException w:name="Table 3D effects 2" w:semiHidden="1" w:unhideWhenUsed="1"/>
+    <w:lsdException w:name="Table 3D effects 3" w:semiHidden="1" w:unhideWhenUsed="1"/>
+    <w:lsdException w:name="Table Contemporary" w:semiHidden="1" w:unhideWhenUsed="1"/>
+    <w:lsdException w:name="Table Elegant" w:semiHidden="1" w:unhideWhenUsed="1"/>
+    <w:lsdException w:name="Table Professional" w:semiHidden="1" w:unhideWhenUsed="1"/>
+    <w:lsdException w:name="Table Subtle 1" w:semiHidden="1" w:unhideWhenUsed="1"/>
+    <w:lsdException w:name="Table Subtle 2" w:semiHidden="1" w:unhideWhenUsed="1"/>
+    <w:lsdException w:name="Table Web 1" w:semiHidden="1" w:unhideWhenUsed="1"/>
+    <w:lsdException w:name="Table Web 2" w:semiHidden="1" w:unhideWhenUsed="1"/>
+    <w:lsdException w:name="Table Web 3" w:semiHidden="1" w:unhideWhenUsed="1"/>
+    <w:lsdException w:name="Balloon Text" w:semiHidden="1" w:unhideWhenUsed="1"/>
+    <w:lsdException w:name="Table Grid" w:uiPriority="59"/>
+    <w:lsdException w:name="Table Theme" w:semiHidden="1" w:unhideWhenUsed="1"/>
+    <w:lsdException w:name="Placeholder Text" w:semiHidden="1"/>
+    <w:lsdException w:name="No Spacing" w:uiPriority="1" w:qFormat="1"/>
+    <w:lsdException w:name="Light Shading" w:uiPriority="60"/>
+    <w:lsdException w:name="Light List" w:uiPriority="61"/>
+    <w:lsdException w:name="Light Grid" w:uiPriority="62"/>
+    <w:lsdException w:name="Medium Shading 1" w:uiPriority="63"/>
+    <w:lsdException w:name="Medium Shading 2" w:uiPriority="64"/>
+    <w:lsdException w:name="Medium List 1" w:uiPriority="65"/>
+    <w:lsdException w:name="Medium List 2" w:uiPriority="66"/>
+    <w:lsdException w:name="Medium Grid 1" w:uiPriority="67"/>
+    <w:lsdException w:name="Medium Grid 2" w:uiPriority="68"/>
+    <w:lsdException w:name="Medium Grid 3" w:uiPriority="69"/>
+    <w:lsdException w:name="Dark List" w:uiPriority="70"/>
+    <w:lsdException w:name="Colorful Shading" w:uiPriority="71"/>
+    <w:lsdException w:name="Colorful List" w:uiPriority="72"/>
+    <w:lsdException w:name="Colorful Grid" w:uiPriority="73"/>
+    <w:lsdException w:name="Light Shading Accent 1" w:uiPriority="60"/>
+    <w:lsdException w:name="Light List Accent 1" w:uiPriority="61"/>
+    <w:lsdException w:name="Light Grid Accent 1" w:uiPriority="62"/>
+    <w:lsdException w:name="Medium Shading 1 Accent 1" w:uiPriority="63"/>
+    <w:lsdException w:name="Medium Shading 2 Accent 1" w:uiPriority="64"/>
+    <w:lsdException w:name="Medium List 1 Accent 1" w:uiPriority="65"/>
+    <w:lsdException w:name="Revision" w:semiHidden="1"/>
+    <w:lsdException w:name="List Paragraph" w:uiPriority="34" w:qFormat="1"/>
+    <w:lsdException w:name="Quote" w:uiPriority="29" w:qFormat="1"/>
+    <w:lsdException w:name="Intense Quote" w:uiPriority="30" w:qFormat="1"/>
+    <w:lsdException w:name="Medium List 2 Accent 1" w:uiPriority="66"/>
+    <w:lsdException w:name="Medium Grid 1 Accent 1" w:uiPriority="67"/>
+    <w:lsdException w:name="Medium Grid 2 Accent 1" w:uiPriority="68"/>
+    <w:lsdException w:name="Medium Grid 3 Accent 1" w:uiPriority="69"/>
+    <w:lsdException w:name="Dark List Accent 1" w:uiPriority="70"/>
+    <w:lsdException w:name="Colorful Shading Accent 1" w:uiPriority="71"/>
+    <w:lsdException w:name="Colorful List Accent 1" w:uiPriority="72"/>
+    <w:lsdException w:name="Colorful Grid Accent 1" w:uiPriority="73"/>
+    <w:lsdException w:name="Light Shading Accent 2" w:uiPriority="60"/>
+    <w:lsdException w:name="Light List Accent 2" w:uiPriority="61"/>
+    <w:lsdException w:name="Light Grid Accent 2" w:uiPriority="62"/>
+    <w:lsdException w:name="Medium Shading 1 Accent 2" w:uiPriority="63"/>
+    <w:lsdException w:name="Medium Shading 2 Accent 2" w:uiPriority="64"/>
+    <w:lsdException w:name="Medium List 1 Accent 2" w:uiPriority="65"/>
+    <w:lsdException w:name="Medium List 2 Accent 2" w:uiPriority="66"/>
+    <w:lsdException w:name="Medium Grid 1 Accent 2" w:uiPriority="67"/>
+    <w:lsdException w:name="Medium Grid 2 Accent 2" w:uiPriority="68"/>
+    <w:lsdException w:name="Medium Grid 3 Accent 2" w:uiPriority="69"/>
+    <w:lsdException w:name="Dark List Accent 2" w:uiPriority="70"/>
+    <w:lsdException w:name="Colorful Shading Accent 2" w:uiPriority="71"/>
+    <w:lsdException w:name="Colorful List Accent 2" w:uiPriority="72"/>
+    <w:lsdException w:name="Colorful Grid Accent 2" w:uiPriority="73"/>
+    <w:lsdException w:name="Light Shading Accent 3" w:uiPriority="60"/>
+    <w:lsdException w:name="Light List Accent 3" w:uiPriority="61"/>
+    <w:lsdException w:name="Light Grid Accent 3" w:uiPriority="62"/>
+    <w:lsdException w:name="Medium Shading 1 Accent 3" w:uiPriority="63"/>
+    <w:lsdException w:name="Medium Shading 2 Accent 3" w:uiPriority="64"/>
+    <w:lsdException w:name="Medium List 1 Accent 3" w:uiPriority="65"/>
+    <w:lsdException w:name="Medium List 2 Accent 3" w:uiPriority="66"/>
+    <w:lsdException w:name="Medium Grid 1 Accent 3" w:uiPriority="67"/>
+    <w:lsdException w:name="Medium Grid 2 Accent 3" w:uiPriority="68"/>
+    <w:lsdException w:name="Medium Grid 3 Accent 3" w:uiPriority="69"/>
+    <w:lsdException w:name="Dark List Accent 3" w:uiPriority="70"/>
+    <w:lsdException w:name="Colorful Shading Accent 3" w:uiPriority="71"/>
+    <w:lsdException w:name="Colorful List Accent 3" w:uiPriority="72"/>
+    <w:lsdException w:name="Colorful Grid Accent 3" w:uiPriority="73"/>
+    <w:lsdException w:name="Light Shading Accent 4" w:uiPriority="60"/>
+    <w:lsdException w:name="Light List Accent 4" w:uiPriority="61"/>
+    <w:lsdException w:name="Light Grid Accent 4" w:uiPriority="62"/>
+    <w:lsdException w:name="Medium Shading 1 Accent 4" w:uiPriority="63"/>
+    <w:lsdException w:name="Medium Shading 2 Accent 4" w:uiPriority="64"/>
+    <w:lsdException w:name="Medium List 1 Accent 4" w:uiPriority="65"/>
+    <w:lsdException w:name="Medium List 2 Accent 4" w:uiPriority="66"/>
+    <w:lsdException w:name="Medium Grid 1 Accent 4" w:uiPriority="67"/>
+    <w:lsdException w:name="Medium Grid 2 Accent 4" w:uiPriority="68"/>
+    <w:lsdException w:name="Medium Grid 3 Accent 4" w:uiPriority="69"/>
+    <w:lsdException w:name="Dark List Accent 4" w:uiPriority="70"/>
+    <w:lsdException w:name="Colorful Shading Accent 4" w:uiPriority="71"/>
+    <w:lsdException w:name="Colorful List Accent 4" w:uiPriority="72"/>
+    <w:lsdException w:name="Colorful Grid Accent 4" w:uiPriority="73"/>
+    <w:lsdException w:name="Light Shading Accent 5" w:uiPriority="60"/>
+    <w:lsdException w:name="Light List Accent 5" w:uiPriority="61"/>
+    <w:lsdException w:name="Light Grid Accent 5" w:uiPriority="62"/>
+    <w:lsdException w:name="Medium Shading 1 Accent 5" w:uiPriority="63"/>
+    <w:lsdException w:name="Medium Shading 2 Accent 5" w:uiPriority="64"/>
+    <w:lsdException w:name="Medium List 1 Accent 5" w:uiPriority="65"/>
+    <w:lsdException w:name="Medium List 2 Accent 5" w:uiPriority="66"/>
+    <w:lsdException w:name="Medium Grid 1 Accent 5" w:uiPriority="67"/>
+    <w:lsdException w:name="Medium Grid 2 Accent 5" w:uiPriority="68"/>
+    <w:lsdException w:name="Medium Grid 3 Accent 5" w:uiPriority="69"/>
+    <w:lsdException w:name="Dark List Accent 5" w:uiPriority="70"/>
+    <w:lsdException w:name="Colorful Shading Accent 5" w:uiPriority="71"/>
+    <w:lsdException w:name="Colorful List Accent 5" w:uiPriority="72"/>
+    <w:lsdException w:name="Colorful Grid Accent 5" w:uiPriority="73"/>
+    <w:lsdException w:name="Light Shading Accent 6" w:uiPriority="60"/>
+    <w:lsdException w:name="Light List Accent 6" w:uiPriority="61"/>
+    <w:lsdException w:name="Light Grid Accent 6" w:uiPriority="62"/>
+    <w:lsdException w:name="Medium Shading 1 Accent 6" w:uiPriority="63"/>
+    <w:lsdException w:name="Medium Shading 2 Accent 6" w:uiPriority="64"/>
+    <w:lsdException w:name="Medium List 1 Accent 6" w:uiPriority="65"/>
+    <w:lsdException w:name="Medium List 2 Accent 6" w:uiPriority="66"/>
+    <w:lsdException w:name="Medium Grid 1 Accent 6" w:uiPriority="67"/>
+    <w:lsdException w:name="Medium Grid 2 Accent 6" w:uiPriority="68"/>
+    <w:lsdException w:name="Medium Grid 3 Accent 6" w:uiPriority="69"/>
+    <w:lsdException w:name="Dark List Accent 6" w:uiPriority="70"/>
+    <w:lsdException w:name="Colorful Shading Accent 6" w:uiPriority="71"/>
+    <w:lsdException w:name="Colorful List Accent 6" w:uiPriority="72"/>
+    <w:lsdException w:name="Colorful Grid Accent 6" w:uiPriority="73"/>
+    <w:lsdException w:name="Subtle Emphasis" w:uiPriority="19" w:qFormat="1"/>
+    <w:lsdException w:name="Intense Emphasis" w:uiPriority="21" w:qFormat="1"/>
+    <w:lsdException w:name="Subtle Reference" w:uiPriority="31" w:qFormat="1"/>
+    <w:lsdException w:name="Intense Reference" w:uiPriority="32" w:qFormat="1"/>
+    <w:lsdException w:name="Book Title" w:uiPriority="33" w:qFormat="1"/>
+    <w:lsdException w:name="Bibliography" w:semiHidden="1" w:uiPriority="37" w:unhideWhenUsed="1"/>
+    <w:lsdException w:name="TOC Heading" w:semiHidden="1" w:uiPriority="39" w:unhideWhenUsed="1" w:qFormat="1"/>
+    <w:lsdException w:name="Plain Table 1" w:uiPriority="41"/>
+    <w:lsdException w:name="Plain Table 2" w:uiPriority="42"/>
+    <w:lsdException w:name="Plain Table 3" w:uiPriority="43"/>
+    <w:lsdException w:name="Plain Table 4" w:uiPriority="44"/>
+    <w:lsdException w:name="Plain Table 5" w:uiPriority="45"/>
+    <w:lsdException w:name="Grid Table Light" w:uiPriority="40"/>
+    <w:lsdException w:name="Grid Table 1 Light" w:uiPriority="46"/>
+    <w:lsdException w:name="Grid Table 2" w:uiPriority="47"/>
+    <w:lsdException w:name="Grid Table 3" w:uiPriority="48"/>
+    <w:lsdException w:name="Grid Table 4" w:uiPriority="49"/>
+    <w:lsdException w:name="Grid Table 5 Dark" w:uiPriority="50"/>
+    <w:lsdException w:name="Grid Table 6 Colorful" w:uiPriority="51"/>
+    <w:lsdException w:name="Grid Table 7 Colorful" w:uiPriority="52"/>
+    <w:lsdException w:name="Grid Table 1 Light Accent 1" w:uiPriority="46"/>
+    <w:lsdException w:name="Grid Table 2 Accent 1" w:uiPriority="47"/>
+    <w:lsdException w:name="Grid Table 3 Accent 1" w:uiPriority="48"/>
+    <w:lsdException w:name="Grid Table 4 Accent 1" w:uiPriority="49"/>
+    <w:lsdException w:name="Grid Table 5 Dark Accent 1" w:uiPriority="50"/>
+    <w:lsdException w:name="Grid Table 6 Colorful Accent 1" w:uiPriority="51"/>
+    <w:lsdException w:name="Grid Table 7 Colorful Accent 1" w:uiPriority="52"/>
+    <w:lsdException w:name="Grid Table 1 Light Accent 2" w:uiPriority="46"/>
+    <w:lsdException w:name="Grid Table 2 Accent 2" w:uiPriority="47"/>
+    <w:lsdException w:name="Grid Table 3 Accent 2" w:uiPriority="48"/>
+    <w:lsdException w:name="Grid Table 4 Accent 2" w:uiPriority="49"/>
+    <w:lsdException w:name="Grid Table 5 Dark Accent 2" w:uiPriority="50"/>
+    <w:lsdException w:name="Grid Table 6 Colorful Accent 2" w:uiPriority="51"/>
+    <w:lsdException w:name="Grid Table 7 Colorful Accent 2" w:uiPriority="52"/>
+    <w:lsdException w:name="Grid Table 1 Light Accent 3" w:uiPriority="46"/>
+    <w:lsdException w:name="Grid Table 2 Accent 3" w:uiPriority="47"/>
+    <w:lsdException w:name="Grid Table 3 Accent 3" w:uiPriority="48"/>
+    <w:lsdException w:name="Grid Table 4 Accent 3" w:uiPriority="49"/>
+    <w:lsdException w:name="Grid Table 5 Dark Accent 3" w:uiPriority="50"/>
+    <w:lsdException w:name="Grid Table 6 Colorful Accent 3" w:uiPriority="51"/>
+    <w:lsdException w:name="Grid Table 7 Colorful Accent 3" w:uiPriority="52"/>
+    <w:lsdException w:name="Grid Table 1 Light Accent 4" w:uiPriority="46"/>
+    <w:lsdException w:name="Grid Table 2 Accent 4" w:uiPriority="47"/>
+    <w:lsdException w:name="Grid Table 3 Accent 4" w:uiPriority="48"/>
+    <w:lsdException w:name="Grid Table 4 Accent 4" w:uiPriority="49"/>
+    <w:lsdException w:name="Grid Table 5 Dark Accent 4" w:uiPriority="50"/>
+    <w:lsdException w:name="Grid Table 6 Colorful Accent 4" w:uiPriority="51"/>
+    <w:lsdException w:name="Grid Table 7 Colorful Accent 4" w:uiPriority="52"/>
+    <w:lsdException w:name="Grid Table 1 Light Accent 5" w:uiPriority="46"/>
+    <w:lsdException w:name="Grid Table 2 Accent 5" w:uiPriority="47"/>
+    <w:lsdException w:name="Grid Table 3 Accent 5" w:uiPriority="48"/>
+    <w:lsdException w:name="Grid Table 4 Accent 5" w:uiPriority="49"/>
+    <w:lsdException w:name="Grid Table 5 Dark Accent 5" w:uiPriority="50"/>
+    <w:lsdException w:name="Grid Table 6 Colorful Accent 5" w:uiPriority="51"/>
+    <w:lsdException w:name="Grid Table 7 Colorful Accent 5" w:uiPriority="52"/>
+    <w:lsdException w:name="Grid Table 1 Light Accent 6" w:uiPriority="46"/>
+    <w:lsdException w:name="Grid Table 2 Accent 6" w:uiPriority="47"/>
+    <w:lsdException w:name="Grid Table 3 Accent 6" w:uiPriority="48"/>
+    <w:lsdException w:name="Grid Table 4 Accent 6" w:uiPriority="49"/>
+    <w:lsdException w:name="Grid Table 5 Dark Accent 6" w:uiPriority="50"/>
+    <w:lsdException w:name="Grid Table 6 Colorful Accent 6" w:uiPriority="51"/>
+    <w:lsdException w:name="Grid Table 7 Colorful Accent 6" w:uiPriority="52"/>
+    <w:lsdException w:name="List Table 1 Light" w:uiPriority="46"/>
+    <w:lsdException w:name="List Table 2" w:uiPriority="47"/>
+    <w:lsdException w:name="List Table 3" w:uiPriority="48"/>
+    <w:lsdException w:name="List Table 4" w:uiPriority="49"/>
+    <w:lsdException w:name="List Table 5 Dark" w:uiPriority="50"/>
+    <w:lsdException w:name="List Table 6 Colorful" w:uiPriority="51"/>
+    <w:lsdException w:name="List Table 7 Colorful" w:uiPriority="52"/>
+    <w:lsdException w:name="List Table 1 Light Accent 1" w:uiPriority="46"/>
+    <w:lsdException w:name="List Table 2 Accent 1" w:uiPriority="47"/>
+    <w:lsdException w:name="List Table 3 Accent 1" w:uiPriority="48"/>
+    <w:lsdException w:name="List Table 4 Accent 1" w:uiPriority="49"/>
+    <w:lsdException w:name="List Table 5 Dark Accent 1" w:uiPriority="50"/>
+    <w:lsdException w:name="List Table 6 Colorful Accent 1" w:uiPriority="51"/>
+    <w:lsdException w:name="List Table 7 Colorful Accent 1" w:uiPriority="52"/>
+    <w:lsdException w:name="List Table 1 Light Accent 2" w:uiPriority="46"/>
+    <w:lsdException w:name="List Table 2 Accent 2" w:uiPriority="47"/>
+    <w:lsdException w:name="List Table 3 Accent 2" w:uiPriority="48"/>
+    <w:lsdException w:name="List Table 4 Accent 2" w:uiPriority="49"/>
+    <w:lsdException w:name="List Table 5 Dark Accent 2" w:uiPriority="50"/>
+    <w:lsdException w:name="List Table 6 Colorful Accent 2" w:uiPriority="51"/>
+    <w:lsdException w:name="List Table 7 Colorful Accent 2" w:uiPriority="52"/>
+    <w:lsdException w:name="List Table 1 Light Accent 3" w:uiPriority="46"/>
+    <w:lsdException w:name="List Table 2 Accent 3" w:uiPriority="47"/>
+    <w:lsdException w:name="List Table 3 Accent 3" w:uiPriority="48"/>
+    <w:lsdException w:name="List Table 4 Accent 3" w:uiPriority="49"/>
+    <w:lsdException w:name="List Table 5 Dark Accent 3" w:uiPriority="50"/>
+    <w:lsdException w:name="List Table 6 Colorful Accent 3" w:uiPriority="51"/>
+    <w:lsdException w:name="List Table 7 Colorful Accent 3" w:uiPriority="52"/>
+    <w:lsdException w:name="List Table 1 Light Accent 4" w:uiPriority="46"/>
+    <w:lsdException w:name="List Table 2 Accent 4" w:uiPriority="47"/>
+    <w:lsdException w:name="List Table 3 Accent 4" w:uiPriority="48"/>
+    <w:lsdException w:name="List Table 4 Accent 4" w:uiPriority="49"/>
+    <w:lsdException w:name="List Table 5 Dark Accent 4" w:uiPriority="50"/>
+    <w:lsdException w:name="List Table 6 Colorful Accent 4" w:uiPriority="51"/>
+    <w:lsdException w:name="List Table 7 Colorful Accent 4" w:uiPriority="52"/>
+    <w:lsdException w:name="List Table 1 Light Accent 5" w:uiPriority="46"/>
+    <w:lsdException w:name="List Table 2 Accent 5" w:uiPriority="47"/>
+    <w:lsdException w:name="List Table 3 Accent 5" w:uiPriority="48"/>
+    <w:lsdException w:name="List Table 4 Accent 5" w:uiPriority="49"/>
+    <w:lsdException w:name="List Table 5 Dark Accent 5" w:uiPriority="50"/>
+    <w:lsdException w:name="List Table 6 Colorful Accent 5" w:uiPriority="51"/>
+    <w:lsdException w:name="List Table 7 Colorful Accent 5" w:uiPriority="52"/>
+    <w:lsdException w:name="List Table 1 Light Accent 6" w:uiPriority="46"/>
+    <w:lsdException w:name="List Table 2 Accent 6" w:uiPriority="47"/>
+    <w:lsdException w:name="List Table 3 Accent 6" w:uiPriority="48"/>
+    <w:lsdException w:name="List Table 4 Accent 6" w:uiPriority="49"/>
+    <w:lsdException w:name="List Table 5 Dark Accent 6" w:uiPriority="50"/>
+    <w:lsdException w:name="List Table 6 Colorful Accent 6" w:uiPriority="51"/>
+    <w:lsdException w:name="List Table 7 Colorful Accent 6" w:uiPriority="52"/>
   </w:latentStyles>
   <w:style w:type="paragraph" w:default="1" w:styleId="Normal">
     <w:name w:val="Normal"/>
@@ -3117,7 +3613,6 @@
     <w:uiPriority w:val="99"/>
     <w:semiHidden/>
     <w:unhideWhenUsed/>
-    <w:qFormat/>
     <w:tblPr>
       <w:tblInd w:w="0" w:type="dxa"/>
       <w:tblCellMar>
@@ -3509,7 +4004,7 @@
 </file>
 
 <file path=customXml/itemProps1.xml><?xml version="1.0" encoding="utf-8"?>
-<ds:datastoreItem xmlns:ds="http://schemas.openxmlformats.org/officeDocument/2006/customXml" ds:itemID="{ED099E74-FA34-4A37-B3B0-CFF1A282F813}">
+<ds:datastoreItem xmlns:ds="http://schemas.openxmlformats.org/officeDocument/2006/customXml" ds:itemID="{F86389BE-31E6-429A-83D8-637BACBA072F}">
   <ds:schemaRefs>
     <ds:schemaRef ds:uri="http://schemas.openxmlformats.org/officeDocument/2006/bibliography"/>
   </ds:schemaRefs>

</xml_diff>